<commit_message>
Adição de texto no arquivo PropostaSIColetaLixo
Adição de texto no arquivo Word dentro da pasta documentacao do projeto.
</commit_message>
<xml_diff>
--- a/Documentacao/PropostasSIColetaLixo.docx
+++ b/Documentacao/PropostasSIColetaLixo.docx
@@ -9,14 +9,18 @@
       <w:r>
         <w:t>protótipo e</w:t>
       </w:r>
-      <w:bookmarkStart w:id="0" w:name="_GoBack"/>
-      <w:bookmarkEnd w:id="0"/>
       <w:r>
         <w:t xml:space="preserve"> construir uma solução definitiva para que seja entregue a implantação, assim durante o desenvolvimento pode ser entregue algumas partes definitivas.</w:t>
       </w:r>
     </w:p>
     <w:p/>
-    <w:p/>
+    <w:p>
+      <w:r>
+        <w:t>O método ágil pode ser aplicado ao projeto, por conta de ter um ciclo de vida evolucionário, assim gerando uma boa prática em gestão do projeto, e ajuda na parte da empresa ter a necessidade de diminuir custos, otimizando recursos e tempo, utilizando uma equipe pequena e com múltiplas funções com foco a atingir o objetivo do projeto.</w:t>
+      </w:r>
+      <w:bookmarkStart w:id="0" w:name="_GoBack"/>
+      <w:bookmarkEnd w:id="0"/>
+    </w:p>
     <w:sectPr>
       <w:pgSz w:w="11906" w:h="16838"/>
       <w:pgMar w:top="1417" w:right="1701" w:bottom="1417" w:left="1701" w:header="708" w:footer="708" w:gutter="0"/>

</xml_diff>